<commit_message>
Added comments to phase 3 report
</commit_message>
<xml_diff>
--- a/ELEC374_Phase3_Group18.docx
+++ b/ELEC374_Phase3_Group18.docx
@@ -349,6 +349,9 @@
     </w:p>
     <w:p>
       <w:r>
+        <w:rPr>
+          <w:noProof/>
+        </w:rPr>
         <w:drawing>
           <wp:inline distT="0" distB="0" distL="0" distR="0" wp14:anchorId="2E8E5D5B" wp14:editId="1523E899">
             <wp:extent cx="5943600" cy="1506220"/>
@@ -389,6 +392,9 @@
         <w:br/>
       </w:r>
       <w:r>
+        <w:rPr>
+          <w:noProof/>
+        </w:rPr>
         <w:drawing>
           <wp:inline distT="0" distB="0" distL="0" distR="0" wp14:anchorId="5D5DF8F8" wp14:editId="5C7C3DF0">
             <wp:extent cx="5943600" cy="2771775"/>
@@ -429,6 +435,9 @@
         <w:br/>
       </w:r>
       <w:r>
+        <w:rPr>
+          <w:noProof/>
+        </w:rPr>
         <w:drawing>
           <wp:inline distT="0" distB="0" distL="0" distR="0" wp14:anchorId="1D7B584E" wp14:editId="18E7CE0A">
             <wp:extent cx="5943600" cy="2326005"/>
@@ -469,6 +478,9 @@
         <w:br/>
       </w:r>
       <w:r>
+        <w:rPr>
+          <w:noProof/>
+        </w:rPr>
         <w:lastRenderedPageBreak/>
         <w:drawing>
           <wp:inline distT="0" distB="0" distL="0" distR="0" wp14:anchorId="79FD3365" wp14:editId="69D6D0E8">
@@ -510,6 +522,9 @@
         <w:br/>
       </w:r>
       <w:r>
+        <w:rPr>
+          <w:noProof/>
+        </w:rPr>
         <w:drawing>
           <wp:inline distT="0" distB="0" distL="0" distR="0" wp14:anchorId="2E5E2983" wp14:editId="64716CC0">
             <wp:extent cx="5943600" cy="2447925"/>
@@ -550,6 +565,9 @@
         <w:br/>
       </w:r>
       <w:r>
+        <w:rPr>
+          <w:noProof/>
+        </w:rPr>
         <w:drawing>
           <wp:inline distT="0" distB="0" distL="0" distR="0" wp14:anchorId="227BA4E7" wp14:editId="144FC60F">
             <wp:extent cx="5943600" cy="1632585"/>
@@ -590,6 +608,9 @@
         <w:br/>
       </w:r>
       <w:r>
+        <w:rPr>
+          <w:noProof/>
+        </w:rPr>
         <w:lastRenderedPageBreak/>
         <w:drawing>
           <wp:inline distT="0" distB="0" distL="0" distR="0" wp14:anchorId="364F9910" wp14:editId="3155A620">
@@ -631,6 +652,9 @@
         <w:br/>
       </w:r>
       <w:r>
+        <w:rPr>
+          <w:noProof/>
+        </w:rPr>
         <w:drawing>
           <wp:inline distT="0" distB="0" distL="0" distR="0" wp14:anchorId="30804609" wp14:editId="75B26C00">
             <wp:extent cx="5943600" cy="2807335"/>
@@ -671,6 +695,9 @@
         <w:br/>
       </w:r>
       <w:r>
+        <w:rPr>
+          <w:noProof/>
+        </w:rPr>
         <w:drawing>
           <wp:inline distT="0" distB="0" distL="0" distR="0" wp14:anchorId="56C698AA" wp14:editId="4869CF73">
             <wp:extent cx="5943600" cy="2777490"/>
@@ -711,6 +738,9 @@
         <w:br/>
       </w:r>
       <w:r>
+        <w:rPr>
+          <w:noProof/>
+        </w:rPr>
         <w:lastRenderedPageBreak/>
         <w:drawing>
           <wp:inline distT="0" distB="0" distL="0" distR="0" wp14:anchorId="3AD34315" wp14:editId="4E8201E1">
@@ -752,6 +782,9 @@
         <w:br/>
       </w:r>
       <w:r>
+        <w:rPr>
+          <w:noProof/>
+        </w:rPr>
         <w:drawing>
           <wp:inline distT="0" distB="0" distL="0" distR="0" wp14:anchorId="386E3828" wp14:editId="0860A9FE">
             <wp:extent cx="5943600" cy="2209165"/>
@@ -792,6 +825,9 @@
         <w:br/>
       </w:r>
       <w:r>
+        <w:rPr>
+          <w:noProof/>
+        </w:rPr>
         <w:drawing>
           <wp:inline distT="0" distB="0" distL="0" distR="0" wp14:anchorId="680A5FAD" wp14:editId="181809A5">
             <wp:extent cx="5943600" cy="2238375"/>
@@ -832,6 +868,9 @@
         <w:br/>
       </w:r>
       <w:r>
+        <w:rPr>
+          <w:noProof/>
+        </w:rPr>
         <w:lastRenderedPageBreak/>
         <w:drawing>
           <wp:inline distT="0" distB="0" distL="0" distR="0" wp14:anchorId="36DDD852" wp14:editId="095C9669">
@@ -873,6 +912,9 @@
         <w:br/>
       </w:r>
       <w:r>
+        <w:rPr>
+          <w:noProof/>
+        </w:rPr>
         <w:drawing>
           <wp:inline distT="0" distB="0" distL="0" distR="0" wp14:anchorId="6F2FE564" wp14:editId="09774449">
             <wp:extent cx="5943600" cy="2058035"/>
@@ -913,6 +955,9 @@
         <w:br/>
       </w:r>
       <w:r>
+        <w:rPr>
+          <w:noProof/>
+        </w:rPr>
         <w:drawing>
           <wp:inline distT="0" distB="0" distL="0" distR="0" wp14:anchorId="51257178" wp14:editId="101167EB">
             <wp:extent cx="5943600" cy="2359660"/>
@@ -953,6 +998,9 @@
         <w:br/>
       </w:r>
       <w:r>
+        <w:rPr>
+          <w:noProof/>
+        </w:rPr>
         <w:lastRenderedPageBreak/>
         <w:drawing>
           <wp:inline distT="0" distB="0" distL="0" distR="0" wp14:anchorId="4F880C7A" wp14:editId="1E6B5478">
@@ -994,6 +1042,9 @@
         <w:br/>
       </w:r>
       <w:r>
+        <w:rPr>
+          <w:noProof/>
+        </w:rPr>
         <w:drawing>
           <wp:inline distT="0" distB="0" distL="0" distR="0" wp14:anchorId="7B702C3E" wp14:editId="36693B96">
             <wp:extent cx="5943600" cy="2855595"/>
@@ -1034,6 +1085,9 @@
         <w:br/>
       </w:r>
       <w:r>
+        <w:rPr>
+          <w:noProof/>
+        </w:rPr>
         <w:drawing>
           <wp:inline distT="0" distB="0" distL="0" distR="0" wp14:anchorId="122D069F" wp14:editId="30294147">
             <wp:extent cx="5943600" cy="2277110"/>
@@ -1080,6 +1134,9 @@
     </w:p>
     <w:p>
       <w:r>
+        <w:rPr>
+          <w:noProof/>
+        </w:rPr>
         <w:drawing>
           <wp:inline distT="0" distB="0" distL="0" distR="0" wp14:anchorId="2CC4B346" wp14:editId="588CF462">
             <wp:extent cx="5943600" cy="2004695"/>
@@ -1120,6 +1177,9 @@
         <w:br/>
       </w:r>
       <w:r>
+        <w:rPr>
+          <w:noProof/>
+        </w:rPr>
         <w:drawing>
           <wp:inline distT="0" distB="0" distL="0" distR="0" wp14:anchorId="10FC0C80" wp14:editId="23AE934F">
             <wp:extent cx="5943600" cy="2635885"/>
@@ -1160,6 +1220,9 @@
         <w:br/>
       </w:r>
       <w:r>
+        <w:rPr>
+          <w:noProof/>
+        </w:rPr>
         <w:drawing>
           <wp:inline distT="0" distB="0" distL="0" distR="0" wp14:anchorId="50869E46" wp14:editId="60027586">
             <wp:extent cx="5943600" cy="703580"/>
@@ -1220,6 +1283,9 @@
     </w:p>
     <w:p>
       <w:r>
+        <w:rPr>
+          <w:noProof/>
+        </w:rPr>
         <w:drawing>
           <wp:inline distT="0" distB="0" distL="0" distR="0" wp14:anchorId="08C36252" wp14:editId="6AEE690D">
             <wp:extent cx="5943600" cy="3669030"/>
@@ -1267,6 +1333,9 @@
     </w:p>
     <w:p>
       <w:r>
+        <w:rPr>
+          <w:noProof/>
+        </w:rPr>
         <w:drawing>
           <wp:inline distT="0" distB="0" distL="0" distR="0" wp14:anchorId="2C760708" wp14:editId="1B154D23">
             <wp:extent cx="5943600" cy="1004570"/>
@@ -1323,6 +1392,9 @@
     </w:p>
     <w:p>
       <w:r>
+        <w:rPr>
+          <w:noProof/>
+        </w:rPr>
         <w:drawing>
           <wp:inline distT="0" distB="0" distL="0" distR="0" wp14:anchorId="6301B52D" wp14:editId="682F9EE2">
             <wp:extent cx="5943600" cy="2613025"/>
@@ -1363,6 +1435,9 @@
         <w:br/>
       </w:r>
       <w:r>
+        <w:rPr>
+          <w:noProof/>
+        </w:rPr>
         <w:drawing>
           <wp:inline distT="0" distB="0" distL="0" distR="0" wp14:anchorId="6280F606" wp14:editId="028DBDDA">
             <wp:extent cx="5943600" cy="2541905"/>
@@ -1403,6 +1478,9 @@
         <w:br/>
       </w:r>
       <w:r>
+        <w:rPr>
+          <w:noProof/>
+        </w:rPr>
         <w:lastRenderedPageBreak/>
         <w:drawing>
           <wp:inline distT="0" distB="0" distL="0" distR="0" wp14:anchorId="52CC1E69" wp14:editId="11148E91">
@@ -1444,6 +1522,9 @@
         <w:br/>
       </w:r>
       <w:r>
+        <w:rPr>
+          <w:noProof/>
+        </w:rPr>
         <w:drawing>
           <wp:inline distT="0" distB="0" distL="0" distR="0" wp14:anchorId="34E2E2D6" wp14:editId="50C84F2D">
             <wp:extent cx="5943600" cy="2654300"/>
@@ -1484,6 +1565,9 @@
         <w:br/>
       </w:r>
       <w:r>
+        <w:rPr>
+          <w:noProof/>
+        </w:rPr>
         <w:lastRenderedPageBreak/>
         <w:drawing>
           <wp:inline distT="0" distB="0" distL="0" distR="0" wp14:anchorId="6B768EAD" wp14:editId="60CAECED">
@@ -1525,6 +1609,9 @@
         <w:br/>
       </w:r>
       <w:r>
+        <w:rPr>
+          <w:noProof/>
+        </w:rPr>
         <w:drawing>
           <wp:inline distT="0" distB="0" distL="0" distR="0" wp14:anchorId="1DB8F623" wp14:editId="5A6A1E4A">
             <wp:extent cx="5943600" cy="640715"/>
@@ -1709,24 +1796,24 @@
           <w:noProof/>
         </w:rPr>
         <w:drawing>
-          <wp:inline distT="0" distB="0" distL="0" distR="0" wp14:anchorId="75DBA850" wp14:editId="1F567837">
-            <wp:extent cx="5943600" cy="1633220"/>
-            <wp:effectExtent l="0" t="0" r="0" b="5080"/>
-            <wp:docPr id="33" name="Picture 33" descr="Schematic&#10;&#10;Description automatically generated with low confidence"/>
-            <wp:cNvGraphicFramePr>
-              <a:graphicFrameLocks xmlns:a="http://schemas.openxmlformats.org/drawingml/2006/main" noChangeAspect="1"/>
-            </wp:cNvGraphicFramePr>
-            <a:graphic xmlns:a="http://schemas.openxmlformats.org/drawingml/2006/main">
-              <a:graphicData uri="http://schemas.openxmlformats.org/drawingml/2006/picture">
-                <pic:pic xmlns:pic="http://schemas.openxmlformats.org/drawingml/2006/picture">
-                  <pic:nvPicPr>
-                    <pic:cNvPr id="33" name="Picture 33" descr="Schematic&#10;&#10;Description automatically generated with low confidence"/>
+          <wp:inline distT="0" distB="0" distL="0" distR="0" wp14:anchorId="3FDC903A" wp14:editId="04227B26">
+            <wp:extent cx="5905485" cy="1770148"/>
+            <wp:effectExtent l="0" t="0" r="635" b="1905"/>
+            <wp:docPr id="30" name="Picture 30"/>
+            <wp:cNvGraphicFramePr>
+              <a:graphicFrameLocks xmlns:a="http://schemas.openxmlformats.org/drawingml/2006/main" noChangeAspect="1"/>
+            </wp:cNvGraphicFramePr>
+            <a:graphic xmlns:a="http://schemas.openxmlformats.org/drawingml/2006/main">
+              <a:graphicData uri="http://schemas.openxmlformats.org/drawingml/2006/picture">
+                <pic:pic xmlns:pic="http://schemas.openxmlformats.org/drawingml/2006/picture">
+                  <pic:nvPicPr>
+                    <pic:cNvPr id="0" name="Picture 2"/>
                     <pic:cNvPicPr>
                       <a:picLocks noChangeAspect="1" noChangeArrowheads="1"/>
                     </pic:cNvPicPr>
                   </pic:nvPicPr>
                   <pic:blipFill>
-                    <a:blip r:embed="rId34" cstate="print">
+                    <a:blip r:embed="rId35" cstate="print">
                       <a:extLst>
                         <a:ext uri="{28A0092B-C50C-407E-A947-70E740481C1C}">
                           <a14:useLocalDpi xmlns:a14="http://schemas.microsoft.com/office/drawing/2010/main" val="0"/>
@@ -1741,21 +1828,37 @@
                   <pic:spPr bwMode="auto">
                     <a:xfrm>
                       <a:off x="0" y="0"/>
-                      <a:ext cx="5943600" cy="1633220"/>
+                      <a:ext cx="5949142" cy="1783234"/>
                     </a:xfrm>
                     <a:prstGeom prst="rect">
                       <a:avLst/>
                     </a:prstGeom>
                     <a:noFill/>
-                    <a:ln>
-                      <a:noFill/>
-                    </a:ln>
-                  </pic:spPr>
-                </pic:pic>
-              </a:graphicData>
-            </a:graphic>
-          </wp:inline>
-        </w:drawing>
+                  </pic:spPr>
+                </pic:pic>
+              </a:graphicData>
+            </a:graphic>
+          </wp:inline>
+        </w:drawing>
+      </w:r>
+    </w:p>
+    <w:p>
+      <w:r>
+        <w:t xml:space="preserve">*jal </w:t>
+      </w:r>
+      <w:r>
+        <w:t xml:space="preserve">R12 </w:t>
+      </w:r>
+      <w:r>
+        <w:t>puts return address in R15, not R14 as suggested by mistake in comments of instructions</w:t>
+      </w:r>
+    </w:p>
+    <w:p>
+      <w:r>
+        <w:t>*</w:t>
+      </w:r>
+      <w:r>
+        <w:t>*sub R9, R9, R8 puts $77 in R9 not R13 as suggested by mistake in comments of instructions</w:t>
       </w:r>
     </w:p>
     <w:p>
@@ -1796,74 +1899,6 @@
                 <pic:pic xmlns:pic="http://schemas.openxmlformats.org/drawingml/2006/picture">
                   <pic:nvPicPr>
                     <pic:cNvPr id="35" name="Picture 35" descr="Background pattern&#10;&#10;Description automatically generated"/>
-                    <pic:cNvPicPr>
-                      <a:picLocks noChangeAspect="1" noChangeArrowheads="1"/>
-                    </pic:cNvPicPr>
-                  </pic:nvPicPr>
-                  <pic:blipFill>
-                    <a:blip r:embed="rId35">
-                      <a:extLst>
-                        <a:ext uri="{28A0092B-C50C-407E-A947-70E740481C1C}">
-                          <a14:useLocalDpi xmlns:a14="http://schemas.microsoft.com/office/drawing/2010/main" val="0"/>
-                        </a:ext>
-                      </a:extLst>
-                    </a:blip>
-                    <a:srcRect/>
-                    <a:stretch>
-                      <a:fillRect/>
-                    </a:stretch>
-                  </pic:blipFill>
-                  <pic:spPr bwMode="auto">
-                    <a:xfrm>
-                      <a:off x="0" y="0"/>
-                      <a:ext cx="5943600" cy="3585210"/>
-                    </a:xfrm>
-                    <a:prstGeom prst="rect">
-                      <a:avLst/>
-                    </a:prstGeom>
-                    <a:noFill/>
-                    <a:ln>
-                      <a:noFill/>
-                    </a:ln>
-                  </pic:spPr>
-                </pic:pic>
-              </a:graphicData>
-            </a:graphic>
-          </wp:inline>
-        </w:drawing>
-      </w:r>
-    </w:p>
-    <w:p/>
-    <w:p/>
-    <w:p/>
-    <w:p/>
-    <w:p/>
-    <w:p/>
-    <w:p/>
-    <w:p>
-      <w:r>
-        <w:lastRenderedPageBreak/>
-        <w:t>Memory after run</w:t>
-      </w:r>
-    </w:p>
-    <w:p>
-      <w:r>
-        <w:rPr>
-          <w:noProof/>
-        </w:rPr>
-        <w:drawing>
-          <wp:inline distT="0" distB="0" distL="0" distR="0" wp14:anchorId="419D1354" wp14:editId="5738E95E">
-            <wp:extent cx="5943600" cy="3597910"/>
-            <wp:effectExtent l="0" t="0" r="0" b="2540"/>
-            <wp:docPr id="36" name="Picture 36" descr="Background pattern&#10;&#10;Description automatically generated"/>
-            <wp:cNvGraphicFramePr>
-              <a:graphicFrameLocks xmlns:a="http://schemas.openxmlformats.org/drawingml/2006/main" noChangeAspect="1"/>
-            </wp:cNvGraphicFramePr>
-            <a:graphic xmlns:a="http://schemas.openxmlformats.org/drawingml/2006/main">
-              <a:graphicData uri="http://schemas.openxmlformats.org/drawingml/2006/picture">
-                <pic:pic xmlns:pic="http://schemas.openxmlformats.org/drawingml/2006/picture">
-                  <pic:nvPicPr>
-                    <pic:cNvPr id="36" name="Picture 36" descr="Background pattern&#10;&#10;Description automatically generated"/>
                     <pic:cNvPicPr>
                       <a:picLocks noChangeAspect="1" noChangeArrowheads="1"/>
                     </pic:cNvPicPr>
@@ -1884,7 +1919,7 @@
                   <pic:spPr bwMode="auto">
                     <a:xfrm>
                       <a:off x="0" y="0"/>
-                      <a:ext cx="5943600" cy="3597910"/>
+                      <a:ext cx="5943600" cy="3585210"/>
                     </a:xfrm>
                     <a:prstGeom prst="rect">
                       <a:avLst/>
@@ -1901,29 +1936,36 @@
         </w:drawing>
       </w:r>
     </w:p>
-    <w:p>
-      <w:r>
-        <w:t>Memory before run (Hex)</w:t>
-      </w:r>
-    </w:p>
-    <w:p>
-      <w:r>
-        <w:rPr>
-          <w:noProof/>
-        </w:rPr>
-        <w:drawing>
-          <wp:inline distT="0" distB="0" distL="0" distR="0" wp14:anchorId="529D174A" wp14:editId="6AAB9D56">
-            <wp:extent cx="5943600" cy="800735"/>
-            <wp:effectExtent l="0" t="0" r="0" b="0"/>
-            <wp:docPr id="40" name="Picture 40" descr="Calendar&#10;&#10;Description automatically generated"/>
-            <wp:cNvGraphicFramePr>
-              <a:graphicFrameLocks xmlns:a="http://schemas.openxmlformats.org/drawingml/2006/main" noChangeAspect="1"/>
-            </wp:cNvGraphicFramePr>
-            <a:graphic xmlns:a="http://schemas.openxmlformats.org/drawingml/2006/main">
-              <a:graphicData uri="http://schemas.openxmlformats.org/drawingml/2006/picture">
-                <pic:pic xmlns:pic="http://schemas.openxmlformats.org/drawingml/2006/picture">
-                  <pic:nvPicPr>
-                    <pic:cNvPr id="40" name="Picture 40" descr="Calendar&#10;&#10;Description automatically generated"/>
+    <w:p/>
+    <w:p/>
+    <w:p/>
+    <w:p/>
+    <w:p/>
+    <w:p/>
+    <w:p/>
+    <w:p>
+      <w:r>
+        <w:t>Memory after run</w:t>
+      </w:r>
+    </w:p>
+    <w:p>
+      <w:r>
+        <w:rPr>
+          <w:noProof/>
+        </w:rPr>
+        <w:drawing>
+          <wp:inline distT="0" distB="0" distL="0" distR="0" wp14:anchorId="419D1354" wp14:editId="5738E95E">
+            <wp:extent cx="5943600" cy="3597910"/>
+            <wp:effectExtent l="0" t="0" r="0" b="2540"/>
+            <wp:docPr id="36" name="Picture 36" descr="Background pattern&#10;&#10;Description automatically generated"/>
+            <wp:cNvGraphicFramePr>
+              <a:graphicFrameLocks xmlns:a="http://schemas.openxmlformats.org/drawingml/2006/main" noChangeAspect="1"/>
+            </wp:cNvGraphicFramePr>
+            <a:graphic xmlns:a="http://schemas.openxmlformats.org/drawingml/2006/main">
+              <a:graphicData uri="http://schemas.openxmlformats.org/drawingml/2006/picture">
+                <pic:pic xmlns:pic="http://schemas.openxmlformats.org/drawingml/2006/picture">
+                  <pic:nvPicPr>
+                    <pic:cNvPr id="36" name="Picture 36" descr="Background pattern&#10;&#10;Description automatically generated"/>
                     <pic:cNvPicPr>
                       <a:picLocks noChangeAspect="1" noChangeArrowheads="1"/>
                     </pic:cNvPicPr>
@@ -1944,7 +1986,7 @@
                   <pic:spPr bwMode="auto">
                     <a:xfrm>
                       <a:off x="0" y="0"/>
-                      <a:ext cx="5943600" cy="800735"/>
+                      <a:ext cx="5943600" cy="3597910"/>
                     </a:xfrm>
                     <a:prstGeom prst="rect">
                       <a:avLst/>
@@ -1961,30 +2003,29 @@
         </w:drawing>
       </w:r>
     </w:p>
-    <w:p/>
-    <w:p>
-      <w:r>
-        <w:t>Memory after run (Hex)</w:t>
-      </w:r>
-    </w:p>
-    <w:p>
-      <w:r>
-        <w:rPr>
-          <w:noProof/>
-        </w:rPr>
-        <w:drawing>
-          <wp:inline distT="0" distB="0" distL="0" distR="0" wp14:anchorId="148A39A1" wp14:editId="597275EA">
-            <wp:extent cx="5943600" cy="806450"/>
+    <w:p>
+      <w:r>
+        <w:t>Memory before run (Hex)</w:t>
+      </w:r>
+    </w:p>
+    <w:p>
+      <w:r>
+        <w:rPr>
+          <w:noProof/>
+        </w:rPr>
+        <w:drawing>
+          <wp:inline distT="0" distB="0" distL="0" distR="0" wp14:anchorId="529D174A" wp14:editId="6AAB9D56">
+            <wp:extent cx="5943600" cy="800735"/>
             <wp:effectExtent l="0" t="0" r="0" b="0"/>
-            <wp:docPr id="38" name="Picture 38" descr="Calendar&#10;&#10;Description automatically generated"/>
-            <wp:cNvGraphicFramePr>
-              <a:graphicFrameLocks xmlns:a="http://schemas.openxmlformats.org/drawingml/2006/main" noChangeAspect="1"/>
-            </wp:cNvGraphicFramePr>
-            <a:graphic xmlns:a="http://schemas.openxmlformats.org/drawingml/2006/main">
-              <a:graphicData uri="http://schemas.openxmlformats.org/drawingml/2006/picture">
-                <pic:pic xmlns:pic="http://schemas.openxmlformats.org/drawingml/2006/picture">
-                  <pic:nvPicPr>
-                    <pic:cNvPr id="38" name="Picture 38" descr="Calendar&#10;&#10;Description automatically generated"/>
+            <wp:docPr id="40" name="Picture 40" descr="Calendar&#10;&#10;Description automatically generated"/>
+            <wp:cNvGraphicFramePr>
+              <a:graphicFrameLocks xmlns:a="http://schemas.openxmlformats.org/drawingml/2006/main" noChangeAspect="1"/>
+            </wp:cNvGraphicFramePr>
+            <a:graphic xmlns:a="http://schemas.openxmlformats.org/drawingml/2006/main">
+              <a:graphicData uri="http://schemas.openxmlformats.org/drawingml/2006/picture">
+                <pic:pic xmlns:pic="http://schemas.openxmlformats.org/drawingml/2006/picture">
+                  <pic:nvPicPr>
+                    <pic:cNvPr id="40" name="Picture 40" descr="Calendar&#10;&#10;Description automatically generated"/>
                     <pic:cNvPicPr>
                       <a:picLocks noChangeAspect="1" noChangeArrowheads="1"/>
                     </pic:cNvPicPr>
@@ -2005,7 +2046,7 @@
                   <pic:spPr bwMode="auto">
                     <a:xfrm>
                       <a:off x="0" y="0"/>
-                      <a:ext cx="5943600" cy="806450"/>
+                      <a:ext cx="5943600" cy="800735"/>
                     </a:xfrm>
                     <a:prstGeom prst="rect">
                       <a:avLst/>
@@ -2020,6 +2061,86 @@
             </a:graphic>
           </wp:inline>
         </w:drawing>
+      </w:r>
+    </w:p>
+    <w:p/>
+    <w:p>
+      <w:r>
+        <w:t>Memory after run (Hex)</w:t>
+      </w:r>
+    </w:p>
+    <w:p>
+      <w:r>
+        <w:rPr>
+          <w:noProof/>
+        </w:rPr>
+        <w:drawing>
+          <wp:inline distT="0" distB="0" distL="0" distR="0" wp14:anchorId="148A39A1" wp14:editId="597275EA">
+            <wp:extent cx="5943600" cy="806450"/>
+            <wp:effectExtent l="0" t="0" r="0" b="0"/>
+            <wp:docPr id="38" name="Picture 38" descr="Calendar&#10;&#10;Description automatically generated"/>
+            <wp:cNvGraphicFramePr>
+              <a:graphicFrameLocks xmlns:a="http://schemas.openxmlformats.org/drawingml/2006/main" noChangeAspect="1"/>
+            </wp:cNvGraphicFramePr>
+            <a:graphic xmlns:a="http://schemas.openxmlformats.org/drawingml/2006/main">
+              <a:graphicData uri="http://schemas.openxmlformats.org/drawingml/2006/picture">
+                <pic:pic xmlns:pic="http://schemas.openxmlformats.org/drawingml/2006/picture">
+                  <pic:nvPicPr>
+                    <pic:cNvPr id="38" name="Picture 38" descr="Calendar&#10;&#10;Description automatically generated"/>
+                    <pic:cNvPicPr>
+                      <a:picLocks noChangeAspect="1" noChangeArrowheads="1"/>
+                    </pic:cNvPicPr>
+                  </pic:nvPicPr>
+                  <pic:blipFill>
+                    <a:blip r:embed="rId39">
+                      <a:extLst>
+                        <a:ext uri="{28A0092B-C50C-407E-A947-70E740481C1C}">
+                          <a14:useLocalDpi xmlns:a14="http://schemas.microsoft.com/office/drawing/2010/main" val="0"/>
+                        </a:ext>
+                      </a:extLst>
+                    </a:blip>
+                    <a:srcRect/>
+                    <a:stretch>
+                      <a:fillRect/>
+                    </a:stretch>
+                  </pic:blipFill>
+                  <pic:spPr bwMode="auto">
+                    <a:xfrm>
+                      <a:off x="0" y="0"/>
+                      <a:ext cx="5943600" cy="806450"/>
+                    </a:xfrm>
+                    <a:prstGeom prst="rect">
+                      <a:avLst/>
+                    </a:prstGeom>
+                    <a:noFill/>
+                    <a:ln>
+                      <a:noFill/>
+                    </a:ln>
+                  </pic:spPr>
+                </pic:pic>
+              </a:graphicData>
+            </a:graphic>
+          </wp:inline>
+        </w:drawing>
+      </w:r>
+    </w:p>
+    <w:p>
+      <w:r>
+        <w:t>*</w:t>
+      </w:r>
+      <w:r>
+        <w:rPr>
+          <w:rFonts w:ascii="Arial" w:hAnsi="Arial" w:cs="Arial"/>
+          <w:shd w:val="clear" w:color="auto" w:fill="FFFFFF"/>
+        </w:rPr>
+        <w:t>st $67(R1), R2</w:t>
+      </w:r>
+      <w:r>
+        <w:rPr>
+          <w:rFonts w:ascii="Arial" w:hAnsi="Arial" w:cs="Arial"/>
+          <w:shd w:val="clear" w:color="auto" w:fill="FFFFFF"/>
+        </w:rPr>
+        <w:t xml:space="preserve"> puts $CD in address $6F, not $75 as suggested by mistake in comments of instructions, since $67 + $8 = $6F, not $75</w:t>
       </w:r>
     </w:p>
     <w:sectPr>
@@ -2458,6 +2579,29 @@
     <w:semiHidden/>
     <w:unhideWhenUsed/>
   </w:style>
+  <w:style w:type="character" w:styleId="Hyperlink">
+    <w:name w:val="Hyperlink"/>
+    <w:basedOn w:val="DefaultParagraphFont"/>
+    <w:uiPriority w:val="99"/>
+    <w:unhideWhenUsed/>
+    <w:rsid w:val="0017521F"/>
+    <w:rPr>
+      <w:color w:val="0563C1" w:themeColor="hyperlink"/>
+      <w:u w:val="single"/>
+    </w:rPr>
+  </w:style>
+  <w:style w:type="character" w:styleId="UnresolvedMention">
+    <w:name w:val="Unresolved Mention"/>
+    <w:basedOn w:val="DefaultParagraphFont"/>
+    <w:uiPriority w:val="99"/>
+    <w:semiHidden/>
+    <w:unhideWhenUsed/>
+    <w:rsid w:val="0017521F"/>
+    <w:rPr>
+      <w:color w:val="605E5C"/>
+      <w:shd w:val="clear" w:color="auto" w:fill="E1DFDD"/>
+    </w:rPr>
+  </w:style>
 </w:styles>
 </file>
 

</xml_diff>